<commit_message>
Started work on the FINAL report
</commit_message>
<xml_diff>
--- a/Reports/Service Manual.docx
+++ b/Reports/Service Manual.docx
@@ -271,6 +271,13 @@
     </w:p>
     <w:sdt>
       <w:sdtPr>
+        <w:rPr>
+          <w:rFonts w:asciiTheme="minorHAnsi" w:eastAsiaTheme="minorHAnsi" w:hAnsiTheme="minorHAnsi" w:cstheme="minorBidi"/>
+          <w:color w:val="auto"/>
+          <w:sz w:val="22"/>
+          <w:szCs w:val="22"/>
+          <w:lang w:val="en-GB"/>
+        </w:rPr>
         <w:id w:val="2125037974"/>
         <w:docPartObj>
           <w:docPartGallery w:val="Table of Contents"/>
@@ -279,14 +286,9 @@
       </w:sdtPr>
       <w:sdtEndPr>
         <w:rPr>
-          <w:rFonts w:asciiTheme="minorHAnsi" w:eastAsiaTheme="minorHAnsi" w:hAnsiTheme="minorHAnsi" w:cstheme="minorBidi"/>
           <w:b/>
           <w:bCs/>
           <w:noProof/>
-          <w:color w:val="auto"/>
-          <w:sz w:val="22"/>
-          <w:szCs w:val="22"/>
-          <w:lang w:val="en-GB"/>
         </w:rPr>
       </w:sdtEndPr>
       <w:sdtContent>
@@ -3926,8 +3928,6 @@
           <w:lang w:val="en-US"/>
         </w:rPr>
       </w:pPr>
-      <w:bookmarkStart w:id="0" w:name="_GoBack"/>
-      <w:bookmarkEnd w:id="0"/>
       <w:r>
         <w:rPr>
           <w:lang w:val="en-US"/>
@@ -3942,7 +3942,7 @@
           <w:lang w:val="en-US"/>
         </w:rPr>
       </w:pPr>
-      <w:bookmarkStart w:id="1" w:name="_Toc11715432"/>
+      <w:bookmarkStart w:id="0" w:name="_Toc11715432"/>
       <w:r>
         <w:rPr>
           <w:lang w:val="en-US"/>
@@ -3956,7 +3956,7 @@
         </w:rPr>
         <w:t>s</w:t>
       </w:r>
-      <w:bookmarkEnd w:id="1"/>
+      <w:bookmarkEnd w:id="0"/>
       <w:r>
         <w:rPr>
           <w:lang w:val="en-US"/>
@@ -3971,7 +3971,7 @@
           <w:lang w:val="en-US"/>
         </w:rPr>
       </w:pPr>
-      <w:bookmarkStart w:id="2" w:name="_Toc11715433"/>
+      <w:bookmarkStart w:id="1" w:name="_Toc11715433"/>
       <w:r>
         <w:rPr>
           <w:noProof/>
@@ -4310,6 +4310,7 @@
       </w:r>
       <w:r>
         <w:rPr>
+          <w:noProof/>
           <w:lang w:val="en-US"/>
         </w:rPr>
         <w:drawing>
@@ -4434,7 +4435,7 @@
         </w:rPr>
         <w:t>Product View</w:t>
       </w:r>
-      <w:bookmarkEnd w:id="2"/>
+      <w:bookmarkEnd w:id="1"/>
       <w:r>
         <w:rPr>
           <w:lang w:val="en-US"/>
@@ -4469,14 +4470,14 @@
           <w:lang w:val="en-US"/>
         </w:rPr>
       </w:pPr>
-      <w:bookmarkStart w:id="3" w:name="_Toc11715434"/>
+      <w:bookmarkStart w:id="2" w:name="_Toc11715434"/>
       <w:r>
         <w:rPr>
           <w:lang w:val="en-US"/>
         </w:rPr>
         <w:t>Overview</w:t>
       </w:r>
-      <w:bookmarkEnd w:id="3"/>
+      <w:bookmarkEnd w:id="2"/>
       <w:r>
         <w:rPr>
           <w:lang w:val="en-US"/>
@@ -4530,7 +4531,7 @@
           <w:lang w:val="en-US"/>
         </w:rPr>
       </w:pPr>
-      <w:bookmarkStart w:id="4" w:name="_Toc11715435"/>
+      <w:bookmarkStart w:id="3" w:name="_Toc11715435"/>
       <w:r>
         <w:rPr>
           <w:noProof/>
@@ -4605,7 +4606,7 @@
         </w:rPr>
         <w:t>Display Unit</w:t>
       </w:r>
-      <w:bookmarkEnd w:id="4"/>
+      <w:bookmarkEnd w:id="3"/>
     </w:p>
     <w:p>
       <w:pPr>
@@ -4613,7 +4614,7 @@
           <w:lang w:val="en-US"/>
         </w:rPr>
       </w:pPr>
-      <w:bookmarkStart w:id="5" w:name="_Toc11715286"/>
+      <w:bookmarkStart w:id="4" w:name="_Toc11715286"/>
       <w:r>
         <w:rPr>
           <w:noProof/>
@@ -4668,7 +4669,7 @@
           </wp:inline>
         </w:drawing>
       </w:r>
-      <w:bookmarkEnd w:id="5"/>
+      <w:bookmarkEnd w:id="4"/>
       <w:r>
         <w:rPr>
           <w:noProof/>
@@ -4684,14 +4685,14 @@
           <w:lang w:val="en-US"/>
         </w:rPr>
       </w:pPr>
-      <w:bookmarkStart w:id="6" w:name="_Toc11715436"/>
+      <w:bookmarkStart w:id="5" w:name="_Toc11715436"/>
       <w:r>
         <w:rPr>
           <w:lang w:val="en-US"/>
         </w:rPr>
         <w:t>Tools</w:t>
       </w:r>
-      <w:bookmarkEnd w:id="6"/>
+      <w:bookmarkEnd w:id="5"/>
       <w:r>
         <w:rPr>
           <w:lang w:val="en-US"/>
@@ -4814,14 +4815,14 @@
           <w:lang w:val="en-US"/>
         </w:rPr>
       </w:pPr>
-      <w:bookmarkStart w:id="7" w:name="_Toc11715437"/>
+      <w:bookmarkStart w:id="6" w:name="_Toc11715437"/>
       <w:r>
         <w:rPr>
           <w:lang w:val="en-US"/>
         </w:rPr>
         <w:t>Warning</w:t>
       </w:r>
-      <w:bookmarkEnd w:id="7"/>
+      <w:bookmarkEnd w:id="6"/>
     </w:p>
     <w:p>
       <w:pPr>
@@ -4855,34 +4856,34 @@
       <w:pPr>
         <w:pStyle w:val="Heading1"/>
       </w:pPr>
-      <w:bookmarkStart w:id="8" w:name="_Toc11715438"/>
+      <w:bookmarkStart w:id="7" w:name="_Toc11715438"/>
       <w:r>
         <w:lastRenderedPageBreak/>
         <w:t>Disassembly and Repair</w:t>
       </w:r>
+      <w:bookmarkEnd w:id="7"/>
+      <w:r>
+        <w:t xml:space="preserve"> </w:t>
+      </w:r>
+    </w:p>
+    <w:p>
+      <w:pPr>
+        <w:pStyle w:val="Heading2"/>
+      </w:pPr>
+      <w:bookmarkStart w:id="8" w:name="_Toc11715439"/>
+      <w:r>
+        <w:t>Replacing the Battery</w:t>
+      </w:r>
       <w:bookmarkEnd w:id="8"/>
       <w:r>
         <w:t xml:space="preserve"> </w:t>
       </w:r>
     </w:p>
-    <w:p>
-      <w:pPr>
-        <w:pStyle w:val="Heading2"/>
-      </w:pPr>
-      <w:bookmarkStart w:id="9" w:name="_Toc11715439"/>
-      <w:r>
-        <w:t>Replacing the Battery</w:t>
-      </w:r>
-      <w:bookmarkEnd w:id="9"/>
-      <w:r>
-        <w:t xml:space="preserve"> </w:t>
-      </w:r>
-    </w:p>
+    <w:bookmarkStart w:id="9" w:name="_Toc11715440"/>
     <w:p>
       <w:pPr>
         <w:pStyle w:val="Heading3"/>
       </w:pPr>
-      <w:bookmarkStart w:id="10" w:name="_Toc11715440"/>
       <w:r>
         <w:rPr>
           <w:noProof/>
@@ -4962,13 +4963,16 @@
       <w:r>
         <w:t>Part Location</w:t>
       </w:r>
-      <w:bookmarkEnd w:id="10"/>
+      <w:bookmarkEnd w:id="9"/>
     </w:p>
     <w:p>
       <w:pPr>
         <w:jc w:val="center"/>
       </w:pPr>
       <w:r>
+        <w:rPr>
+          <w:noProof/>
+        </w:rPr>
         <w:drawing>
           <wp:inline distT="0" distB="0" distL="0" distR="0" wp14:anchorId="6256C6F1" wp14:editId="54460639">
             <wp:extent cx="1991032" cy="2539196"/>
@@ -5010,11 +5014,11 @@
       <w:pPr>
         <w:pStyle w:val="Heading3"/>
       </w:pPr>
-      <w:bookmarkStart w:id="11" w:name="_Toc11715441"/>
+      <w:bookmarkStart w:id="10" w:name="_Toc11715441"/>
       <w:r>
         <w:t>Procedure</w:t>
       </w:r>
-      <w:bookmarkEnd w:id="11"/>
+      <w:bookmarkEnd w:id="10"/>
     </w:p>
     <w:p>
       <w:pPr>
@@ -5055,13 +5059,13 @@
         <mc:AlternateContent>
           <mc:Choice Requires="wps">
             <w:drawing>
-              <wp:anchor distT="0" distB="0" distL="114300" distR="114300" simplePos="0" relativeHeight="251667456" behindDoc="0" locked="0" layoutInCell="1" allowOverlap="1" wp14:anchorId="333503AC" wp14:editId="32B4E4DC">
+              <wp:anchor distT="0" distB="0" distL="114300" distR="114300" simplePos="0" relativeHeight="251667456" behindDoc="0" locked="0" layoutInCell="1" allowOverlap="1" wp14:anchorId="333503AC" wp14:editId="1AFE3386">
                 <wp:simplePos x="0" y="0"/>
                 <wp:positionH relativeFrom="column">
-                  <wp:posOffset>1073048</wp:posOffset>
+                  <wp:posOffset>1766324</wp:posOffset>
                 </wp:positionH>
                 <wp:positionV relativeFrom="paragraph">
-                  <wp:posOffset>150761</wp:posOffset>
+                  <wp:posOffset>194105</wp:posOffset>
                 </wp:positionV>
                 <wp:extent cx="372734" cy="457200"/>
                 <wp:effectExtent l="0" t="23495" r="0" b="0"/>
@@ -5122,7 +5126,7 @@
           </mc:Choice>
           <mc:Fallback>
             <w:pict>
-              <v:shape w14:anchorId="2C28A498" id="Arrow: Circular 20" o:spid="_x0000_s1026" style="position:absolute;margin-left:84.5pt;margin-top:11.85pt;width:29.35pt;height:36pt;rotation:-3686681fd;flip:x;z-index:251667456;visibility:visible;mso-wrap-style:square;mso-width-percent:0;mso-wrap-distance-left:9pt;mso-wrap-distance-top:0;mso-wrap-distance-right:9pt;mso-wrap-distance-bottom:0;mso-position-horizontal:absolute;mso-position-horizontal-relative:text;mso-position-vertical:absolute;mso-position-vertical-relative:text;mso-width-percent:0;mso-width-relative:margin;v-text-anchor:middle" coordsize="372734,457200" o:gfxdata="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" path="m23296,228600v,-99283,56430,-184340,134028,-202022c242826,7095,325444,75439,345177,181975r22893,l326142,228600,274887,181975r22820,c279221,100015,216303,52879,155610,75521,104989,94405,69889,157086,69889,228600r-46593,xe" fillcolor="red" strokecolor="red" strokeweight="1pt">
+              <v:shape w14:anchorId="45E79DDA" id="Arrow: Circular 20" o:spid="_x0000_s1026" style="position:absolute;margin-left:139.1pt;margin-top:15.3pt;width:29.35pt;height:36pt;rotation:-3686681fd;flip:x;z-index:251667456;visibility:visible;mso-wrap-style:square;mso-width-percent:0;mso-wrap-distance-left:9pt;mso-wrap-distance-top:0;mso-wrap-distance-right:9pt;mso-wrap-distance-bottom:0;mso-position-horizontal:absolute;mso-position-horizontal-relative:text;mso-position-vertical:absolute;mso-position-vertical-relative:text;mso-width-percent:0;mso-width-relative:margin;v-text-anchor:middle" coordsize="372734,457200" o:gfxdata="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" path="m23296,228600v,-99283,56430,-184340,134028,-202022c242826,7095,325444,75439,345177,181975r22893,l326142,228600,274887,181975r22820,c279221,100015,216303,52879,155610,75521,104989,94405,69889,157086,69889,228600r-46593,xe" fillcolor="red" strokecolor="red" strokeweight="1pt">
                 <v:stroke joinstyle="miter"/>
                 <v:path arrowok="t" o:connecttype="custom" o:connectlocs="23296,228600;157324,26578;345177,181975;368070,181975;326142,228600;274887,181975;297707,181975;155610,75521;69889,228600;23296,228600" o:connectangles="0,0,0,0,0,0,0,0,0,0"/>
               </v:shape>
@@ -5139,6 +5143,9 @@
         <w:ind w:left="1440"/>
       </w:pPr>
       <w:r>
+        <w:rPr>
+          <w:noProof/>
+        </w:rPr>
         <w:drawing>
           <wp:inline distT="0" distB="0" distL="0" distR="0" wp14:anchorId="705A0EA4" wp14:editId="3898F7ED">
             <wp:extent cx="1895168" cy="2416939"/>
@@ -5182,6 +5189,9 @@
         <w:t xml:space="preserve"> </w:t>
       </w:r>
       <w:r>
+        <w:rPr>
+          <w:noProof/>
+        </w:rPr>
         <w:drawing>
           <wp:inline distT="0" distB="0" distL="0" distR="0" wp14:anchorId="0D2EAEB0" wp14:editId="0E7FCC7F">
             <wp:extent cx="2225252" cy="2388077"/>
@@ -5258,13 +5268,15 @@
       <w:pPr>
         <w:pStyle w:val="Heading2"/>
       </w:pPr>
-      <w:bookmarkStart w:id="12" w:name="_Toc11715442"/>
+      <w:bookmarkStart w:id="11" w:name="_Toc11715442"/>
       <w:r>
         <w:t>Opening</w:t>
       </w:r>
       <w:r>
         <w:t xml:space="preserve"> the Display Unit</w:t>
       </w:r>
+      <w:bookmarkStart w:id="12" w:name="_GoBack"/>
+      <w:bookmarkEnd w:id="11"/>
       <w:bookmarkEnd w:id="12"/>
     </w:p>
     <w:p>
@@ -5584,6 +5596,9 @@
         </mc:AlternateContent>
       </w:r>
       <w:r>
+        <w:rPr>
+          <w:noProof/>
+        </w:rPr>
         <w:drawing>
           <wp:inline distT="0" distB="0" distL="0" distR="0" wp14:anchorId="1F80E7FA" wp14:editId="3BDFEF57">
             <wp:extent cx="2043944" cy="2403352"/>
@@ -5621,6 +5636,9 @@
         </w:drawing>
       </w:r>
       <w:r>
+        <w:rPr>
+          <w:noProof/>
+        </w:rPr>
         <w:drawing>
           <wp:inline distT="0" distB="0" distL="0" distR="0" wp14:anchorId="1A462FBE" wp14:editId="11A24C04">
             <wp:extent cx="1777181" cy="2367557"/>
@@ -5742,10 +5760,7 @@
       </w:pPr>
       <w:bookmarkStart w:id="17" w:name="_Toc11715447"/>
       <w:r>
-        <w:t xml:space="preserve">Replacing the </w:t>
-      </w:r>
-      <w:r>
-        <w:t>Keypad</w:t>
+        <w:t>Replacing the Keypad</w:t>
       </w:r>
       <w:bookmarkEnd w:id="17"/>
     </w:p>
@@ -5846,6 +5861,9 @@
         </mc:AlternateContent>
       </w:r>
       <w:r>
+        <w:rPr>
+          <w:noProof/>
+        </w:rPr>
         <w:drawing>
           <wp:inline distT="0" distB="0" distL="0" distR="0" wp14:anchorId="56826018" wp14:editId="451D660E">
             <wp:extent cx="2043944" cy="2403352"/>
@@ -5931,10 +5949,7 @@
         </w:numPr>
       </w:pPr>
       <w:r>
-        <w:t>P</w:t>
-      </w:r>
-      <w:r>
-        <w:t>ull out the keypad and Ribbon</w:t>
+        <w:t>Pull out the keypad and Ribbon</w:t>
       </w:r>
     </w:p>
     <w:p>
@@ -5980,10 +5995,7 @@
       </w:pPr>
       <w:bookmarkStart w:id="20" w:name="_Toc11715450"/>
       <w:r>
-        <w:t xml:space="preserve">Replacing the </w:t>
-      </w:r>
-      <w:r>
-        <w:t>Buzzer</w:t>
+        <w:t>Replacing the Buzzer</w:t>
       </w:r>
       <w:bookmarkEnd w:id="20"/>
     </w:p>
@@ -6255,6 +6267,9 @@
         </mc:AlternateContent>
       </w:r>
       <w:r>
+        <w:rPr>
+          <w:noProof/>
+        </w:rPr>
         <w:drawing>
           <wp:inline distT="0" distB="0" distL="0" distR="0" wp14:anchorId="41E012CD" wp14:editId="4C3E1EEF">
             <wp:extent cx="2043944" cy="2403352"/>
@@ -6295,6 +6310,9 @@
         <w:tab/>
       </w:r>
       <w:r>
+        <w:rPr>
+          <w:noProof/>
+        </w:rPr>
         <w:drawing>
           <wp:inline distT="0" distB="0" distL="0" distR="0" wp14:anchorId="2135ECC7" wp14:editId="571E9379">
             <wp:extent cx="1172496" cy="2439043"/>
@@ -6342,6 +6360,9 @@
         <w:tab/>
       </w:r>
       <w:r>
+        <w:rPr>
+          <w:noProof/>
+        </w:rPr>
         <w:drawing>
           <wp:inline distT="0" distB="0" distL="0" distR="0" wp14:anchorId="789A1DEF" wp14:editId="4B7B4C8A">
             <wp:extent cx="1777181" cy="2367557"/>
@@ -6433,13 +6454,7 @@
         </w:numPr>
       </w:pPr>
       <w:r>
-        <w:t xml:space="preserve">Press firmly on the </w:t>
-      </w:r>
-      <w:r>
-        <w:t>Buzzer</w:t>
-      </w:r>
-      <w:r>
-        <w:t xml:space="preserve"> and pop it out</w:t>
+        <w:t>Press firmly on the Buzzer and pop it out</w:t>
       </w:r>
     </w:p>
     <w:p>
@@ -6451,10 +6466,7 @@
         </w:numPr>
       </w:pPr>
       <w:r>
-        <w:t xml:space="preserve">Pop in the new </w:t>
-      </w:r>
-      <w:r>
-        <w:t>Buzzer</w:t>
+        <w:t>Pop in the new Buzzer</w:t>
       </w:r>
     </w:p>
     <w:p>
@@ -6466,13 +6478,7 @@
         </w:numPr>
       </w:pPr>
       <w:r>
-        <w:t xml:space="preserve">Reconnect the </w:t>
-      </w:r>
-      <w:r>
-        <w:t>Buzzer</w:t>
-      </w:r>
-      <w:r>
-        <w:t xml:space="preserve"> connector</w:t>
+        <w:t>Reconnect the Buzzer connector</w:t>
       </w:r>
     </w:p>
     <w:p>
@@ -6493,10 +6499,7 @@
       </w:pPr>
       <w:bookmarkStart w:id="23" w:name="_Toc11715453"/>
       <w:r>
-        <w:t xml:space="preserve">Replacing the </w:t>
-      </w:r>
-      <w:r>
-        <w:t>SD Card Reader</w:t>
+        <w:t>Replacing the SD Card Reader</w:t>
       </w:r>
       <w:bookmarkEnd w:id="23"/>
     </w:p>
@@ -6767,6 +6770,9 @@
         </mc:AlternateContent>
       </w:r>
       <w:r>
+        <w:rPr>
+          <w:noProof/>
+        </w:rPr>
         <w:drawing>
           <wp:inline distT="0" distB="0" distL="0" distR="0" wp14:anchorId="732C1EC2" wp14:editId="7EA4F71B">
             <wp:extent cx="2043944" cy="2403352"/>
@@ -6807,6 +6813,9 @@
         <w:t xml:space="preserve"> </w:t>
       </w:r>
       <w:r>
+        <w:rPr>
+          <w:noProof/>
+        </w:rPr>
         <w:drawing>
           <wp:inline distT="0" distB="0" distL="0" distR="0" wp14:anchorId="1F4D29AB" wp14:editId="2906126F">
             <wp:extent cx="1019711" cy="2403833"/>
@@ -6847,6 +6856,9 @@
         <w:t xml:space="preserve">   </w:t>
       </w:r>
       <w:r>
+        <w:rPr>
+          <w:noProof/>
+        </w:rPr>
         <w:drawing>
           <wp:inline distT="0" distB="0" distL="0" distR="0" wp14:anchorId="16728D5F" wp14:editId="7EC66ACD">
             <wp:extent cx="1777181" cy="2367557"/>
@@ -6920,13 +6932,7 @@
         </w:numPr>
       </w:pPr>
       <w:r>
-        <w:t xml:space="preserve">Disconnect the </w:t>
-      </w:r>
-      <w:r>
-        <w:t>SD Card Reader</w:t>
-      </w:r>
-      <w:r>
-        <w:t xml:space="preserve"> </w:t>
+        <w:t xml:space="preserve">Disconnect the SD Card Reader </w:t>
       </w:r>
       <w:r>
         <w:t>c</w:t>
@@ -6944,13 +6950,7 @@
         </w:numPr>
       </w:pPr>
       <w:r>
-        <w:t xml:space="preserve">Use Rubbing Alcohol to remove the glue holding the </w:t>
-      </w:r>
-      <w:r>
-        <w:t>SD Card Reader</w:t>
-      </w:r>
-      <w:r>
-        <w:t xml:space="preserve"> in place</w:t>
+        <w:t>Use Rubbing Alcohol to remove the glue holding the SD Card Reader in place</w:t>
       </w:r>
     </w:p>
     <w:p>
@@ -6975,10 +6975,7 @@
         </w:numPr>
       </w:pPr>
       <w:r>
-        <w:t xml:space="preserve">Slide in the New </w:t>
-      </w:r>
-      <w:r>
-        <w:t>SD Card Reader</w:t>
+        <w:t>Slide in the New SD Card Reader</w:t>
       </w:r>
     </w:p>
     <w:p>
@@ -6990,13 +6987,7 @@
         </w:numPr>
       </w:pPr>
       <w:r>
-        <w:t xml:space="preserve">Use a Glue Gun to fix the new </w:t>
-      </w:r>
-      <w:r>
-        <w:t>SD Card Reader</w:t>
-      </w:r>
-      <w:r>
-        <w:t xml:space="preserve"> in place</w:t>
+        <w:t>Use a Glue Gun to fix the new SD Card Reader in place</w:t>
       </w:r>
     </w:p>
     <w:p>
@@ -7008,13 +6999,7 @@
         </w:numPr>
       </w:pPr>
       <w:r>
-        <w:t xml:space="preserve">Reconnect the </w:t>
-      </w:r>
-      <w:r>
-        <w:t>SD Card Reader</w:t>
-      </w:r>
-      <w:r>
-        <w:t xml:space="preserve"> connector</w:t>
+        <w:t>Reconnect the SD Card Reader connector</w:t>
       </w:r>
     </w:p>
     <w:p>
@@ -7035,10 +7020,7 @@
       </w:pPr>
       <w:bookmarkStart w:id="26" w:name="_Toc11715456"/>
       <w:r>
-        <w:t xml:space="preserve">Replacing the </w:t>
-      </w:r>
-      <w:r>
-        <w:t>Switch / LEDs</w:t>
+        <w:t>Replacing the Switch / LEDs</w:t>
       </w:r>
       <w:bookmarkEnd w:id="26"/>
     </w:p>
@@ -7741,6 +7723,9 @@
         </mc:AlternateContent>
       </w:r>
       <w:r>
+        <w:rPr>
+          <w:noProof/>
+        </w:rPr>
         <w:drawing>
           <wp:inline distT="0" distB="0" distL="0" distR="0" wp14:anchorId="2546C07C" wp14:editId="265321ED">
             <wp:extent cx="2043944" cy="2403352"/>
@@ -7781,6 +7766,9 @@
         <w:t xml:space="preserve">  </w:t>
       </w:r>
       <w:r>
+        <w:rPr>
+          <w:noProof/>
+        </w:rPr>
         <w:drawing>
           <wp:inline distT="0" distB="0" distL="0" distR="0" wp14:anchorId="4310B00F" wp14:editId="723F07F0">
             <wp:extent cx="1019711" cy="2403833"/>
@@ -7821,6 +7809,9 @@
         <w:t xml:space="preserve">  </w:t>
       </w:r>
       <w:r>
+        <w:rPr>
+          <w:noProof/>
+        </w:rPr>
         <w:drawing>
           <wp:inline distT="0" distB="0" distL="0" distR="0" wp14:anchorId="187F8A5E" wp14:editId="6FEBFA9B">
             <wp:extent cx="1777181" cy="2367557"/>
@@ -7894,10 +7885,7 @@
         </w:numPr>
       </w:pPr>
       <w:r>
-        <w:t xml:space="preserve">Disconnect the </w:t>
-      </w:r>
-      <w:r>
-        <w:t>Switch / LED connector</w:t>
+        <w:t>Disconnect the Switch / LED connector</w:t>
       </w:r>
     </w:p>
     <w:p>
@@ -7964,6 +7952,9 @@
       </w:pPr>
       <w:bookmarkStart w:id="30" w:name="_Toc11715460"/>
       <w:r>
+        <w:rPr>
+          <w:noProof/>
+        </w:rPr>
         <w:drawing>
           <wp:anchor distT="0" distB="0" distL="114300" distR="114300" simplePos="0" relativeHeight="251699200" behindDoc="1" locked="0" layoutInCell="1" allowOverlap="1" wp14:anchorId="50A22256" wp14:editId="4540BE1F">
             <wp:simplePos x="0" y="0"/>
@@ -8066,22 +8057,7 @@
         </w:numPr>
       </w:pPr>
       <w:r>
-        <w:t xml:space="preserve">Disconnect the </w:t>
-      </w:r>
-      <w:r>
-        <w:t xml:space="preserve">all </w:t>
-      </w:r>
-      <w:r>
-        <w:t>connector</w:t>
-      </w:r>
-      <w:r>
-        <w:t>s (</w:t>
-      </w:r>
-      <w:r>
-        <w:t>SD Card Reader</w:t>
-      </w:r>
-      <w:r>
-        <w:t xml:space="preserve">, LEDs, Buzzer, </w:t>
+        <w:t xml:space="preserve">Disconnect the all connectors (SD Card Reader, LEDs, Buzzer, </w:t>
       </w:r>
       <w:proofErr w:type="gramStart"/>
       <w:r>
@@ -8400,6 +8376,7 @@
       </w:pPr>
       <w:r>
         <w:rPr>
+          <w:noProof/>
           <w:lang w:val="en-US"/>
         </w:rPr>
         <w:drawing>
@@ -8779,6 +8756,9 @@
         </mc:AlternateContent>
       </w:r>
       <w:r>
+        <w:rPr>
+          <w:noProof/>
+        </w:rPr>
         <w:drawing>
           <wp:inline distT="0" distB="0" distL="0" distR="0" wp14:anchorId="66347C91" wp14:editId="610BACAA">
             <wp:extent cx="2575775" cy="1717944"/>
@@ -8816,6 +8796,9 @@
         </w:drawing>
       </w:r>
       <w:r>
+        <w:rPr>
+          <w:noProof/>
+        </w:rPr>
         <w:drawing>
           <wp:inline distT="0" distB="0" distL="0" distR="0" wp14:anchorId="5680B56A" wp14:editId="05E11BB6">
             <wp:extent cx="2936329" cy="1229995"/>
@@ -9006,6 +8989,9 @@
         </mc:AlternateContent>
       </w:r>
       <w:r>
+        <w:rPr>
+          <w:noProof/>
+        </w:rPr>
         <w:drawing>
           <wp:inline distT="0" distB="0" distL="0" distR="0" wp14:anchorId="650092D9" wp14:editId="0A305AD1">
             <wp:extent cx="2472744" cy="1665116"/>
@@ -9046,6 +9032,9 @@
         <w:t xml:space="preserve"> </w:t>
       </w:r>
       <w:r>
+        <w:rPr>
+          <w:noProof/>
+        </w:rPr>
         <w:drawing>
           <wp:inline distT="0" distB="0" distL="0" distR="0" wp14:anchorId="7DFDC608" wp14:editId="492F7C1A">
             <wp:extent cx="2588654" cy="1354932"/>
@@ -9181,6 +9170,9 @@
         </mc:AlternateContent>
       </w:r>
       <w:r>
+        <w:rPr>
+          <w:noProof/>
+        </w:rPr>
         <w:drawing>
           <wp:inline distT="0" distB="0" distL="0" distR="0" wp14:anchorId="008D4A84" wp14:editId="373901B8">
             <wp:extent cx="2146098" cy="2501452"/>
@@ -9739,6 +9731,9 @@
         </mc:AlternateContent>
       </w:r>
       <w:r>
+        <w:rPr>
+          <w:noProof/>
+        </w:rPr>
         <w:drawing>
           <wp:inline distT="0" distB="0" distL="0" distR="0" wp14:anchorId="4F53C2EA" wp14:editId="0FFB6818">
             <wp:extent cx="2575775" cy="1717944"/>
@@ -9824,10 +9819,7 @@
         <w:t xml:space="preserve">Disconnect the </w:t>
       </w:r>
       <w:r>
-        <w:t>Humidity Sensor</w:t>
-      </w:r>
-      <w:r>
-        <w:t>/ Light Sensor</w:t>
+        <w:t>Humidity Sensor/ Light Sensor</w:t>
       </w:r>
       <w:r>
         <w:t xml:space="preserve"> connector</w:t>
@@ -9863,10 +9855,7 @@
         <w:t>Insert the new Humidity Sensor</w:t>
       </w:r>
       <w:r>
-        <w:t xml:space="preserve"> </w:t>
-      </w:r>
-      <w:r>
-        <w:t>/ Light Sensor</w:t>
+        <w:t xml:space="preserve"> / Light Sensor</w:t>
       </w:r>
     </w:p>
     <w:p>
@@ -10470,6 +10459,9 @@
         </mc:AlternateContent>
       </w:r>
       <w:r>
+        <w:rPr>
+          <w:noProof/>
+        </w:rPr>
         <w:drawing>
           <wp:inline distT="0" distB="0" distL="0" distR="0" wp14:anchorId="120413A5" wp14:editId="41726DE5">
             <wp:extent cx="2575775" cy="1717944"/>
@@ -10507,6 +10499,9 @@
         </w:drawing>
       </w:r>
       <w:r>
+        <w:rPr>
+          <w:noProof/>
+        </w:rPr>
         <w:drawing>
           <wp:inline distT="0" distB="0" distL="0" distR="0" wp14:anchorId="6D6D4913" wp14:editId="76721C86">
             <wp:extent cx="2313785" cy="1760332"/>
@@ -10737,6 +10732,9 @@
         </mc:AlternateContent>
       </w:r>
       <w:r>
+        <w:rPr>
+          <w:noProof/>
+        </w:rPr>
         <w:drawing>
           <wp:inline distT="0" distB="0" distL="0" distR="0" wp14:anchorId="78087880" wp14:editId="518B32D9">
             <wp:extent cx="2679405" cy="2038497"/>
@@ -10798,13 +10796,7 @@
       </w:r>
       <w:proofErr w:type="gramEnd"/>
       <w:r>
-        <w:t xml:space="preserve"> the </w:t>
-      </w:r>
-      <w:r>
-        <w:t>Sensor</w:t>
-      </w:r>
-      <w:r>
-        <w:t xml:space="preserve"> unit (See Accessing Internal Components)</w:t>
+        <w:t xml:space="preserve"> the Sensor unit (See Accessing Internal Components)</w:t>
       </w:r>
     </w:p>
     <w:p>
@@ -10816,22 +10808,7 @@
         </w:numPr>
       </w:pPr>
       <w:r>
-        <w:t>Disconnect the all connectors (</w:t>
-      </w:r>
-      <w:r>
-        <w:t>Humidity Sensor</w:t>
-      </w:r>
-      <w:r>
-        <w:t>,</w:t>
-      </w:r>
-      <w:r>
-        <w:t xml:space="preserve"> Light Sensor,</w:t>
-      </w:r>
-      <w:r>
-        <w:t xml:space="preserve"> LEDs, </w:t>
-      </w:r>
-      <w:r>
-        <w:t>Switch)</w:t>
+        <w:t>Disconnect the all connectors (Humidity Sensor, Light Sensor, LEDs, Switch)</w:t>
       </w:r>
     </w:p>
     <w:p>
@@ -11042,10 +11019,7 @@
       <w:bookmarkStart w:id="52" w:name="_Toc11715482"/>
       <w:r>
         <w:lastRenderedPageBreak/>
-        <w:t>Sensor</w:t>
-      </w:r>
-      <w:r>
-        <w:t xml:space="preserve"> Unit PCB Layout and Schematics</w:t>
+        <w:t>Sensor Unit PCB Layout and Schematics</w:t>
       </w:r>
       <w:bookmarkEnd w:id="52"/>
     </w:p>
@@ -13827,6 +13801,7 @@
     <w:rsid w:val="0069773B"/>
     <w:rsid w:val="00802714"/>
     <w:rsid w:val="00A7039A"/>
+    <w:rsid w:val="00A945D5"/>
     <w:rsid w:val="00E02F77"/>
   </w:rsids>
   <m:mathPr>
@@ -14601,7 +14576,7 @@
 </file>
 
 <file path=customXml/itemProps2.xml><?xml version="1.0" encoding="utf-8"?>
-<ds:datastoreItem xmlns:ds="http://schemas.openxmlformats.org/officeDocument/2006/customXml" ds:itemID="{60DD1C9B-7822-49B7-BC97-D56DBE529468}">
+<ds:datastoreItem xmlns:ds="http://schemas.openxmlformats.org/officeDocument/2006/customXml" ds:itemID="{82FD0F57-D0FF-4AF5-9DFE-9A3CE6700597}">
   <ds:schemaRefs>
     <ds:schemaRef ds:uri="http://schemas.openxmlformats.org/officeDocument/2006/bibliography"/>
   </ds:schemaRefs>

</xml_diff>